<commit_message>
Music box -> voice box.
</commit_message>
<xml_diff>
--- a/puzzles/20240701.docx
+++ b/puzzles/20240701.docx
@@ -475,25 +475,7 @@
           <w:szCs w:val="20"/>
         </w:rPr>
         <w:tab/>
-        <w:t xml:space="preserve">Bearded </w:t>
-      </w:r>
-      <w:proofErr w:type="gramStart"/>
-      <w:r>
-        <w:rPr>
-          <w:rFonts w:ascii="Cambria" w:hAnsi="Cambria" w:cs="Times New Roman"/>
-          <w:sz w:val="20"/>
-          <w:szCs w:val="20"/>
-        </w:rPr>
-        <w:t>folk</w:t>
-      </w:r>
-      <w:proofErr w:type="gramEnd"/>
-      <w:r>
-        <w:rPr>
-          <w:rFonts w:ascii="Cambria" w:hAnsi="Cambria" w:cs="Times New Roman"/>
-          <w:sz w:val="20"/>
-          <w:szCs w:val="20"/>
-        </w:rPr>
-        <w:t xml:space="preserve"> in embroidered war vests. (7)</w:t>
+        <w:t>Bearded folk in embroidered war vests. (7)</w:t>
       </w:r>
     </w:p>
     <w:p>
@@ -722,25 +704,7 @@
           <w:szCs w:val="20"/>
         </w:rPr>
         <w:tab/>
-        <w:t xml:space="preserve">Sumptuous </w:t>
-      </w:r>
-      <w:proofErr w:type="gramStart"/>
-      <w:r>
-        <w:rPr>
-          <w:rFonts w:ascii="Cambria" w:hAnsi="Cambria" w:cs="Times New Roman"/>
-          <w:sz w:val="20"/>
-          <w:szCs w:val="20"/>
-        </w:rPr>
-        <w:t>railway</w:t>
-      </w:r>
-      <w:proofErr w:type="gramEnd"/>
-      <w:r>
-        <w:rPr>
-          <w:rFonts w:ascii="Cambria" w:hAnsi="Cambria" w:cs="Times New Roman"/>
-          <w:sz w:val="20"/>
-          <w:szCs w:val="20"/>
-        </w:rPr>
-        <w:t xml:space="preserve"> after ten in Irish band follow student (6)</w:t>
+        <w:t>Sumptuous railway after ten in Irish band follow student (6)</w:t>
       </w:r>
     </w:p>
     <w:p>
@@ -872,7 +836,23 @@
           <w:szCs w:val="20"/>
         </w:rPr>
         <w:tab/>
-        <w:t>Way to music box is all ups and downs (9)</w:t>
+        <w:t xml:space="preserve">Way to </w:t>
+      </w:r>
+      <w:r>
+        <w:rPr>
+          <w:rFonts w:ascii="Cambria" w:hAnsi="Cambria" w:cs="Times New Roman"/>
+          <w:sz w:val="20"/>
+          <w:szCs w:val="20"/>
+        </w:rPr>
+        <w:t>voice</w:t>
+      </w:r>
+      <w:r>
+        <w:rPr>
+          <w:rFonts w:ascii="Cambria" w:hAnsi="Cambria" w:cs="Times New Roman"/>
+          <w:sz w:val="20"/>
+          <w:szCs w:val="20"/>
+        </w:rPr>
+        <w:t xml:space="preserve"> box is all ups and downs (9)</w:t>
       </w:r>
     </w:p>
     <w:p>

</xml_diff>